<commit_message>
D3 docs - Job3
</commit_message>
<xml_diff>
--- a/Day3/job3-Tf-stages-jenkins.docx
+++ b/Day3/job3-Tf-stages-jenkins.docx
@@ -78,6 +78,572 @@
       <w:r>
         <w:t xml:space="preserve">Copy the content </w:t>
       </w:r>
+      <w:r>
+        <w:t xml:space="preserve"> to jenkinsfile1</w:t>
+      </w:r>
+    </w:p>
+    <w:p>
+      <w:pPr>
+        <w:pStyle w:val="NormalWeb"/>
+        <w:spacing w:before="0" w:beforeAutospacing="0" w:after="0" w:afterAutospacing="0"/>
+        <w:ind w:left="360"/>
+        <w:rPr>
+          <w:highlight w:val="lightGray"/>
+        </w:rPr>
+      </w:pPr>
+      <w:r>
+        <w:rPr>
+          <w:highlight w:val="lightGray"/>
+        </w:rPr>
+        <w:t>pipeline {</w:t>
+      </w:r>
+    </w:p>
+    <w:p>
+      <w:pPr>
+        <w:pStyle w:val="NormalWeb"/>
+        <w:spacing w:before="0" w:beforeAutospacing="0" w:after="0" w:afterAutospacing="0"/>
+        <w:ind w:left="360"/>
+        <w:rPr>
+          <w:highlight w:val="lightGray"/>
+        </w:rPr>
+      </w:pPr>
+      <w:r>
+        <w:rPr>
+          <w:highlight w:val="lightGray"/>
+        </w:rPr>
+        <w:t>  agent any</w:t>
+      </w:r>
+    </w:p>
+    <w:p>
+      <w:pPr>
+        <w:pStyle w:val="NormalWeb"/>
+        <w:spacing w:before="0" w:beforeAutospacing="0" w:after="0" w:afterAutospacing="0"/>
+        <w:ind w:left="360"/>
+        <w:rPr>
+          <w:highlight w:val="lightGray"/>
+        </w:rPr>
+      </w:pPr>
+      <w:r>
+        <w:rPr>
+          <w:highlight w:val="lightGray"/>
+        </w:rPr>
+        <w:t>  triggers {</w:t>
+      </w:r>
+    </w:p>
+    <w:p>
+      <w:pPr>
+        <w:pStyle w:val="NormalWeb"/>
+        <w:spacing w:before="0" w:beforeAutospacing="0" w:after="0" w:afterAutospacing="0"/>
+        <w:ind w:left="360"/>
+        <w:rPr>
+          <w:highlight w:val="lightGray"/>
+        </w:rPr>
+      </w:pPr>
+      <w:r>
+        <w:rPr>
+          <w:highlight w:val="lightGray"/>
+        </w:rPr>
+        <w:t>    pollSCM('H/3 * * * *')</w:t>
+      </w:r>
+    </w:p>
+    <w:p>
+      <w:pPr>
+        <w:pStyle w:val="NormalWeb"/>
+        <w:spacing w:before="0" w:beforeAutospacing="0" w:after="0" w:afterAutospacing="0"/>
+        <w:ind w:left="360"/>
+        <w:rPr>
+          <w:highlight w:val="lightGray"/>
+        </w:rPr>
+      </w:pPr>
+      <w:r>
+        <w:rPr>
+          <w:highlight w:val="lightGray"/>
+        </w:rPr>
+        <w:t>  }</w:t>
+      </w:r>
+    </w:p>
+    <w:p>
+      <w:pPr>
+        <w:pStyle w:val="NormalWeb"/>
+        <w:spacing w:before="0" w:beforeAutospacing="0" w:after="0" w:afterAutospacing="0"/>
+        <w:ind w:left="360"/>
+        <w:rPr>
+          <w:highlight w:val="lightGray"/>
+        </w:rPr>
+      </w:pPr>
+      <w:r>
+        <w:rPr>
+          <w:highlight w:val="lightGray"/>
+        </w:rPr>
+        <w:t>  stages {</w:t>
+      </w:r>
+    </w:p>
+    <w:p>
+      <w:pPr>
+        <w:pStyle w:val="NormalWeb"/>
+        <w:spacing w:before="0" w:beforeAutospacing="0" w:after="0" w:afterAutospacing="0"/>
+        <w:ind w:left="360"/>
+        <w:rPr>
+          <w:highlight w:val="lightGray"/>
+        </w:rPr>
+      </w:pPr>
+      <w:r>
+        <w:rPr>
+          <w:highlight w:val="lightGray"/>
+        </w:rPr>
+        <w:t>    stage('Check-pre-requisite') {</w:t>
+      </w:r>
+    </w:p>
+    <w:p>
+      <w:pPr>
+        <w:pStyle w:val="NormalWeb"/>
+        <w:spacing w:before="0" w:beforeAutospacing="0" w:after="0" w:afterAutospacing="0"/>
+        <w:ind w:left="360"/>
+        <w:rPr>
+          <w:highlight w:val="lightGray"/>
+        </w:rPr>
+      </w:pPr>
+      <w:r>
+        <w:rPr>
+          <w:highlight w:val="lightGray"/>
+        </w:rPr>
+        <w:t>      steps {</w:t>
+      </w:r>
+    </w:p>
+    <w:p>
+      <w:pPr>
+        <w:pStyle w:val="NormalWeb"/>
+        <w:spacing w:before="0" w:beforeAutospacing="0" w:after="0" w:afterAutospacing="0"/>
+        <w:ind w:left="360"/>
+        <w:rPr>
+          <w:highlight w:val="lightGray"/>
+        </w:rPr>
+      </w:pPr>
+      <w:r>
+        <w:rPr>
+          <w:highlight w:val="lightGray"/>
+        </w:rPr>
+        <w:t>        sh 'terraform -version'</w:t>
+      </w:r>
+    </w:p>
+    <w:p>
+      <w:pPr>
+        <w:pStyle w:val="NormalWeb"/>
+        <w:spacing w:before="0" w:beforeAutospacing="0" w:after="0" w:afterAutospacing="0"/>
+        <w:ind w:left="360"/>
+        <w:rPr>
+          <w:highlight w:val="lightGray"/>
+        </w:rPr>
+      </w:pPr>
+      <w:r>
+        <w:rPr>
+          <w:highlight w:val="lightGray"/>
+        </w:rPr>
+        <w:t>        sh 'aws sts get-caller-identity'</w:t>
+      </w:r>
+    </w:p>
+    <w:p>
+      <w:pPr>
+        <w:pStyle w:val="NormalWeb"/>
+        <w:spacing w:before="0" w:beforeAutospacing="0" w:after="0" w:afterAutospacing="0"/>
+        <w:ind w:left="360"/>
+        <w:rPr>
+          <w:highlight w:val="lightGray"/>
+        </w:rPr>
+      </w:pPr>
+      <w:r>
+        <w:rPr>
+          <w:highlight w:val="lightGray"/>
+        </w:rPr>
+        <w:t>      }</w:t>
+      </w:r>
+    </w:p>
+    <w:p>
+      <w:pPr>
+        <w:pStyle w:val="NormalWeb"/>
+        <w:spacing w:before="0" w:beforeAutospacing="0" w:after="0" w:afterAutospacing="0"/>
+        <w:ind w:left="360"/>
+        <w:rPr>
+          <w:highlight w:val="lightGray"/>
+        </w:rPr>
+      </w:pPr>
+      <w:r>
+        <w:rPr>
+          <w:highlight w:val="lightGray"/>
+        </w:rPr>
+        <w:t>    }</w:t>
+      </w:r>
+    </w:p>
+    <w:p>
+      <w:pPr>
+        <w:pStyle w:val="NormalWeb"/>
+        <w:spacing w:before="0" w:beforeAutospacing="0" w:after="0" w:afterAutospacing="0"/>
+        <w:ind w:left="360"/>
+        <w:rPr>
+          <w:highlight w:val="lightGray"/>
+        </w:rPr>
+      </w:pPr>
+      <w:r>
+        <w:rPr>
+          <w:highlight w:val="lightGray"/>
+        </w:rPr>
+        <w:t>    stage('initialize') {</w:t>
+      </w:r>
+    </w:p>
+    <w:p>
+      <w:pPr>
+        <w:pStyle w:val="NormalWeb"/>
+        <w:spacing w:before="0" w:beforeAutospacing="0" w:after="0" w:afterAutospacing="0"/>
+        <w:ind w:left="360"/>
+        <w:rPr>
+          <w:highlight w:val="lightGray"/>
+        </w:rPr>
+      </w:pPr>
+      <w:r>
+        <w:rPr>
+          <w:highlight w:val="lightGray"/>
+        </w:rPr>
+        <w:t>      steps {</w:t>
+      </w:r>
+    </w:p>
+    <w:p>
+      <w:pPr>
+        <w:pStyle w:val="NormalWeb"/>
+        <w:spacing w:before="0" w:beforeAutospacing="0" w:after="0" w:afterAutospacing="0"/>
+        <w:ind w:left="360"/>
+        <w:rPr>
+          <w:highlight w:val="lightGray"/>
+        </w:rPr>
+      </w:pPr>
+      <w:r>
+        <w:rPr>
+          <w:highlight w:val="lightGray"/>
+        </w:rPr>
+        <w:t>        sh 'terraform init -input=false'</w:t>
+      </w:r>
+    </w:p>
+    <w:p>
+      <w:pPr>
+        <w:pStyle w:val="NormalWeb"/>
+        <w:spacing w:before="0" w:beforeAutospacing="0" w:after="0" w:afterAutospacing="0"/>
+        <w:ind w:left="360"/>
+        <w:rPr>
+          <w:highlight w:val="lightGray"/>
+        </w:rPr>
+      </w:pPr>
+      <w:r>
+        <w:rPr>
+          <w:highlight w:val="lightGray"/>
+        </w:rPr>
+        <w:t>      }</w:t>
+      </w:r>
+    </w:p>
+    <w:p>
+      <w:pPr>
+        <w:pStyle w:val="NormalWeb"/>
+        <w:spacing w:before="0" w:beforeAutospacing="0" w:after="0" w:afterAutospacing="0"/>
+        <w:ind w:left="360"/>
+        <w:rPr>
+          <w:highlight w:val="lightGray"/>
+        </w:rPr>
+      </w:pPr>
+      <w:r>
+        <w:rPr>
+          <w:highlight w:val="lightGray"/>
+        </w:rPr>
+        <w:t>    }</w:t>
+      </w:r>
+    </w:p>
+    <w:p>
+      <w:pPr>
+        <w:pStyle w:val="NormalWeb"/>
+        <w:spacing w:before="0" w:beforeAutospacing="0" w:after="0" w:afterAutospacing="0"/>
+        <w:ind w:left="360"/>
+        <w:rPr>
+          <w:highlight w:val="lightGray"/>
+        </w:rPr>
+      </w:pPr>
+      <w:r>
+        <w:rPr>
+          <w:highlight w:val="lightGray"/>
+        </w:rPr>
+        <w:lastRenderedPageBreak/>
+        <w:t>    stage('validate') {</w:t>
+      </w:r>
+    </w:p>
+    <w:p>
+      <w:pPr>
+        <w:pStyle w:val="NormalWeb"/>
+        <w:spacing w:before="0" w:beforeAutospacing="0" w:after="0" w:afterAutospacing="0"/>
+        <w:ind w:left="360"/>
+        <w:rPr>
+          <w:highlight w:val="lightGray"/>
+        </w:rPr>
+      </w:pPr>
+      <w:r>
+        <w:rPr>
+          <w:highlight w:val="lightGray"/>
+        </w:rPr>
+        <w:t>      steps {</w:t>
+      </w:r>
+    </w:p>
+    <w:p>
+      <w:pPr>
+        <w:pStyle w:val="NormalWeb"/>
+        <w:spacing w:before="0" w:beforeAutospacing="0" w:after="0" w:afterAutospacing="0"/>
+        <w:ind w:left="360"/>
+        <w:rPr>
+          <w:highlight w:val="lightGray"/>
+        </w:rPr>
+      </w:pPr>
+      <w:r>
+        <w:rPr>
+          <w:highlight w:val="lightGray"/>
+        </w:rPr>
+        <w:t>        sh 'terraform validate'</w:t>
+      </w:r>
+    </w:p>
+    <w:p>
+      <w:pPr>
+        <w:pStyle w:val="NormalWeb"/>
+        <w:spacing w:before="0" w:beforeAutospacing="0" w:after="0" w:afterAutospacing="0"/>
+        <w:ind w:left="360"/>
+        <w:rPr>
+          <w:highlight w:val="lightGray"/>
+        </w:rPr>
+      </w:pPr>
+      <w:r>
+        <w:rPr>
+          <w:highlight w:val="lightGray"/>
+        </w:rPr>
+        <w:t>      }</w:t>
+      </w:r>
+    </w:p>
+    <w:p>
+      <w:pPr>
+        <w:pStyle w:val="NormalWeb"/>
+        <w:spacing w:before="0" w:beforeAutospacing="0" w:after="0" w:afterAutospacing="0"/>
+        <w:ind w:left="360"/>
+        <w:rPr>
+          <w:highlight w:val="lightGray"/>
+        </w:rPr>
+      </w:pPr>
+      <w:r>
+        <w:rPr>
+          <w:highlight w:val="lightGray"/>
+        </w:rPr>
+        <w:t>    }</w:t>
+      </w:r>
+    </w:p>
+    <w:p>
+      <w:pPr>
+        <w:pStyle w:val="NormalWeb"/>
+        <w:spacing w:before="0" w:beforeAutospacing="0" w:after="0" w:afterAutospacing="0"/>
+        <w:ind w:left="360"/>
+        <w:rPr>
+          <w:highlight w:val="lightGray"/>
+        </w:rPr>
+      </w:pPr>
+      <w:r>
+        <w:rPr>
+          <w:highlight w:val="lightGray"/>
+        </w:rPr>
+        <w:t>    stage('Format') {</w:t>
+      </w:r>
+    </w:p>
+    <w:p>
+      <w:pPr>
+        <w:pStyle w:val="NormalWeb"/>
+        <w:spacing w:before="0" w:beforeAutospacing="0" w:after="0" w:afterAutospacing="0"/>
+        <w:ind w:left="360"/>
+        <w:rPr>
+          <w:highlight w:val="lightGray"/>
+        </w:rPr>
+      </w:pPr>
+      <w:r>
+        <w:rPr>
+          <w:highlight w:val="lightGray"/>
+        </w:rPr>
+        <w:t>      steps {</w:t>
+      </w:r>
+    </w:p>
+    <w:p>
+      <w:pPr>
+        <w:pStyle w:val="NormalWeb"/>
+        <w:spacing w:before="0" w:beforeAutospacing="0" w:after="0" w:afterAutospacing="0"/>
+        <w:ind w:left="360"/>
+        <w:rPr>
+          <w:highlight w:val="lightGray"/>
+        </w:rPr>
+      </w:pPr>
+      <w:r>
+        <w:rPr>
+          <w:highlight w:val="lightGray"/>
+        </w:rPr>
+        <w:t>        sh 'terraform fmt -check'</w:t>
+      </w:r>
+    </w:p>
+    <w:p>
+      <w:pPr>
+        <w:pStyle w:val="NormalWeb"/>
+        <w:spacing w:before="0" w:beforeAutospacing="0" w:after="0" w:afterAutospacing="0"/>
+        <w:ind w:left="360"/>
+        <w:rPr>
+          <w:highlight w:val="lightGray"/>
+        </w:rPr>
+      </w:pPr>
+      <w:r>
+        <w:rPr>
+          <w:highlight w:val="lightGray"/>
+        </w:rPr>
+        <w:t>      }</w:t>
+      </w:r>
+    </w:p>
+    <w:p>
+      <w:pPr>
+        <w:pStyle w:val="NormalWeb"/>
+        <w:spacing w:before="0" w:beforeAutospacing="0" w:after="0" w:afterAutospacing="0"/>
+        <w:ind w:left="360"/>
+        <w:rPr>
+          <w:highlight w:val="lightGray"/>
+        </w:rPr>
+      </w:pPr>
+      <w:r>
+        <w:rPr>
+          <w:highlight w:val="lightGray"/>
+        </w:rPr>
+        <w:t>    }</w:t>
+      </w:r>
+    </w:p>
+    <w:p>
+      <w:pPr>
+        <w:pStyle w:val="NormalWeb"/>
+        <w:spacing w:before="0" w:beforeAutospacing="0" w:after="0" w:afterAutospacing="0"/>
+        <w:ind w:left="360"/>
+        <w:rPr>
+          <w:highlight w:val="lightGray"/>
+        </w:rPr>
+      </w:pPr>
+      <w:r>
+        <w:rPr>
+          <w:highlight w:val="lightGray"/>
+        </w:rPr>
+        <w:t>    stage('plan') {</w:t>
+      </w:r>
+    </w:p>
+    <w:p>
+      <w:pPr>
+        <w:pStyle w:val="NormalWeb"/>
+        <w:spacing w:before="0" w:beforeAutospacing="0" w:after="0" w:afterAutospacing="0"/>
+        <w:ind w:left="360"/>
+        <w:rPr>
+          <w:highlight w:val="lightGray"/>
+        </w:rPr>
+      </w:pPr>
+      <w:r>
+        <w:rPr>
+          <w:highlight w:val="lightGray"/>
+        </w:rPr>
+        <w:t>      steps {</w:t>
+      </w:r>
+    </w:p>
+    <w:p>
+      <w:pPr>
+        <w:pStyle w:val="NormalWeb"/>
+        <w:spacing w:before="0" w:beforeAutospacing="0" w:after="0" w:afterAutospacing="0"/>
+        <w:ind w:left="360"/>
+        <w:rPr>
+          <w:highlight w:val="lightGray"/>
+        </w:rPr>
+      </w:pPr>
+      <w:r>
+        <w:rPr>
+          <w:highlight w:val="lightGray"/>
+        </w:rPr>
+        <w:t>        sh 'terraform plan -out=tfplan'</w:t>
+      </w:r>
+    </w:p>
+    <w:p>
+      <w:pPr>
+        <w:pStyle w:val="NormalWeb"/>
+        <w:spacing w:before="0" w:beforeAutospacing="0" w:after="0" w:afterAutospacing="0"/>
+        <w:ind w:left="360"/>
+        <w:rPr>
+          <w:highlight w:val="lightGray"/>
+        </w:rPr>
+      </w:pPr>
+      <w:r>
+        <w:rPr>
+          <w:highlight w:val="lightGray"/>
+        </w:rPr>
+        <w:t>        sh 'terraform show -json tfplan &gt; tfplan.json'</w:t>
+      </w:r>
+    </w:p>
+    <w:p>
+      <w:pPr>
+        <w:pStyle w:val="NormalWeb"/>
+        <w:spacing w:before="0" w:beforeAutospacing="0" w:after="0" w:afterAutospacing="0"/>
+        <w:ind w:left="360"/>
+        <w:rPr>
+          <w:highlight w:val="lightGray"/>
+        </w:rPr>
+      </w:pPr>
+      <w:r>
+        <w:rPr>
+          <w:highlight w:val="lightGray"/>
+        </w:rPr>
+        <w:t>      }</w:t>
+      </w:r>
+    </w:p>
+    <w:p>
+      <w:pPr>
+        <w:pStyle w:val="NormalWeb"/>
+        <w:spacing w:before="0" w:beforeAutospacing="0" w:after="0" w:afterAutospacing="0"/>
+        <w:ind w:left="360"/>
+        <w:rPr>
+          <w:highlight w:val="lightGray"/>
+        </w:rPr>
+      </w:pPr>
+      <w:r>
+        <w:rPr>
+          <w:highlight w:val="lightGray"/>
+        </w:rPr>
+        <w:t>    }</w:t>
+      </w:r>
+    </w:p>
+    <w:p>
+      <w:pPr>
+        <w:pStyle w:val="NormalWeb"/>
+        <w:spacing w:before="0" w:beforeAutospacing="0" w:after="0" w:afterAutospacing="0"/>
+        <w:ind w:left="360"/>
+        <w:rPr>
+          <w:highlight w:val="lightGray"/>
+        </w:rPr>
+      </w:pPr>
+      <w:r>
+        <w:rPr>
+          <w:highlight w:val="lightGray"/>
+        </w:rPr>
+        <w:t>  }</w:t>
+      </w:r>
+    </w:p>
+    <w:p>
+      <w:pPr>
+        <w:pStyle w:val="NormalWeb"/>
+        <w:spacing w:before="0" w:beforeAutospacing="0" w:after="0" w:afterAutospacing="0"/>
+        <w:ind w:left="360"/>
+      </w:pPr>
+      <w:r>
+        <w:rPr>
+          <w:highlight w:val="lightGray"/>
+        </w:rPr>
+        <w:t>}</w:t>
+      </w:r>
+    </w:p>
+    <w:p>
+      <w:pPr>
+        <w:ind w:left="360"/>
+      </w:pPr>
     </w:p>
     <w:p>
       <w:pPr>
@@ -252,7 +818,6 @@
           <w:i/>
           <w:iCs/>
         </w:rPr>
-        <w:lastRenderedPageBreak/>
         <w:drawing>
           <wp:inline distT="0" distB="0" distL="0" distR="0" wp14:anchorId="7E8083EE" wp14:editId="142CCF41">
             <wp:extent cx="5943600" cy="1951355"/>
@@ -338,6 +903,7 @@
           <w:i/>
           <w:iCs/>
         </w:rPr>
+        <w:lastRenderedPageBreak/>
         <w:drawing>
           <wp:inline distT="0" distB="0" distL="0" distR="0" wp14:anchorId="3F000BB7" wp14:editId="0D401927">
             <wp:extent cx="5943600" cy="2003425"/>
@@ -405,7 +971,6 @@
         <w:pStyle w:val="ListParagraph"/>
       </w:pPr>
       <w:r>
-        <w:lastRenderedPageBreak/>
         <w:drawing>
           <wp:inline distT="0" distB="0" distL="0" distR="0" wp14:anchorId="3BA6E0CC" wp14:editId="2DC6FE87">
             <wp:extent cx="5943600" cy="4359275"/>
@@ -442,6 +1007,348 @@
           </wp:inline>
         </w:drawing>
       </w:r>
+    </w:p>
+    <w:p>
+      <w:pPr>
+        <w:pStyle w:val="ListParagraph"/>
+      </w:pPr>
+      <w:r>
+        <w:t>Build the job manually for the first time</w:t>
+      </w:r>
+    </w:p>
+    <w:p>
+      <w:pPr>
+        <w:pStyle w:val="ListParagraph"/>
+      </w:pPr>
+      <w:r>
+        <w:lastRenderedPageBreak/>
+        <w:drawing>
+          <wp:inline distT="0" distB="0" distL="0" distR="0" wp14:anchorId="546912FE" wp14:editId="25A054B2">
+            <wp:extent cx="5943600" cy="4350385"/>
+            <wp:effectExtent l="0" t="0" r="0" b="0"/>
+            <wp:docPr id="1708451442" name="Picture 1"/>
+            <wp:cNvGraphicFramePr>
+              <a:graphicFrameLocks xmlns:a="http://schemas.openxmlformats.org/drawingml/2006/main" noChangeAspect="1"/>
+            </wp:cNvGraphicFramePr>
+            <a:graphic xmlns:a="http://schemas.openxmlformats.org/drawingml/2006/main">
+              <a:graphicData uri="http://schemas.openxmlformats.org/drawingml/2006/picture">
+                <pic:pic xmlns:pic="http://schemas.openxmlformats.org/drawingml/2006/picture">
+                  <pic:nvPicPr>
+                    <pic:cNvPr id="1708451442" name=""/>
+                    <pic:cNvPicPr/>
+                  </pic:nvPicPr>
+                  <pic:blipFill>
+                    <a:blip r:embed="rId10"/>
+                    <a:stretch>
+                      <a:fillRect/>
+                    </a:stretch>
+                  </pic:blipFill>
+                  <pic:spPr>
+                    <a:xfrm>
+                      <a:off x="0" y="0"/>
+                      <a:ext cx="5943600" cy="4350385"/>
+                    </a:xfrm>
+                    <a:prstGeom prst="rect">
+                      <a:avLst/>
+                    </a:prstGeom>
+                  </pic:spPr>
+                </pic:pic>
+              </a:graphicData>
+            </a:graphic>
+          </wp:inline>
+        </w:drawing>
+      </w:r>
+    </w:p>
+    <w:p>
+      <w:pPr>
+        <w:pStyle w:val="ListParagraph"/>
+      </w:pPr>
+      <w:r>
+        <w:lastRenderedPageBreak/>
+        <w:drawing>
+          <wp:inline distT="0" distB="0" distL="0" distR="0" wp14:anchorId="52279595" wp14:editId="53A25303">
+            <wp:extent cx="5845047" cy="4747671"/>
+            <wp:effectExtent l="0" t="0" r="3810" b="0"/>
+            <wp:docPr id="1541038172" name="Picture 1"/>
+            <wp:cNvGraphicFramePr>
+              <a:graphicFrameLocks xmlns:a="http://schemas.openxmlformats.org/drawingml/2006/main" noChangeAspect="1"/>
+            </wp:cNvGraphicFramePr>
+            <a:graphic xmlns:a="http://schemas.openxmlformats.org/drawingml/2006/main">
+              <a:graphicData uri="http://schemas.openxmlformats.org/drawingml/2006/picture">
+                <pic:pic xmlns:pic="http://schemas.openxmlformats.org/drawingml/2006/picture">
+                  <pic:nvPicPr>
+                    <pic:cNvPr id="1541038172" name=""/>
+                    <pic:cNvPicPr/>
+                  </pic:nvPicPr>
+                  <pic:blipFill>
+                    <a:blip r:embed="rId11"/>
+                    <a:stretch>
+                      <a:fillRect/>
+                    </a:stretch>
+                  </pic:blipFill>
+                  <pic:spPr>
+                    <a:xfrm>
+                      <a:off x="0" y="0"/>
+                      <a:ext cx="5845047" cy="4747671"/>
+                    </a:xfrm>
+                    <a:prstGeom prst="rect">
+                      <a:avLst/>
+                    </a:prstGeom>
+                  </pic:spPr>
+                </pic:pic>
+              </a:graphicData>
+            </a:graphic>
+          </wp:inline>
+        </w:drawing>
+      </w:r>
+    </w:p>
+    <w:p>
+      <w:pPr>
+        <w:pStyle w:val="ListParagraph"/>
+      </w:pPr>
+      <w:r>
+        <w:t xml:space="preserve">It failed silently  on the terraform fmt </w:t>
+      </w:r>
+    </w:p>
+    <w:p>
+      <w:pPr>
+        <w:pStyle w:val="ListParagraph"/>
+      </w:pPr>
+    </w:p>
+    <w:p>
+      <w:pPr>
+        <w:pStyle w:val="ListParagraph"/>
+        <w:numPr>
+          <w:ilvl w:val="0"/>
+          <w:numId w:val="1"/>
+        </w:numPr>
+      </w:pPr>
+      <w:r>
+        <w:t>To solve the problem</w:t>
+      </w:r>
+    </w:p>
+    <w:p>
+      <w:pPr>
+        <w:pStyle w:val="ListParagraph"/>
+      </w:pPr>
+      <w:r>
+        <w:lastRenderedPageBreak/>
+        <w:drawing>
+          <wp:inline distT="0" distB="0" distL="0" distR="0" wp14:anchorId="15B89FEF" wp14:editId="4ADECA8B">
+            <wp:extent cx="3789872" cy="2901115"/>
+            <wp:effectExtent l="0" t="0" r="1270" b="0"/>
+            <wp:docPr id="1919643193" name="Picture 1"/>
+            <wp:cNvGraphicFramePr>
+              <a:graphicFrameLocks xmlns:a="http://schemas.openxmlformats.org/drawingml/2006/main" noChangeAspect="1"/>
+            </wp:cNvGraphicFramePr>
+            <a:graphic xmlns:a="http://schemas.openxmlformats.org/drawingml/2006/main">
+              <a:graphicData uri="http://schemas.openxmlformats.org/drawingml/2006/picture">
+                <pic:pic xmlns:pic="http://schemas.openxmlformats.org/drawingml/2006/picture">
+                  <pic:nvPicPr>
+                    <pic:cNvPr id="1919643193" name=""/>
+                    <pic:cNvPicPr/>
+                  </pic:nvPicPr>
+                  <pic:blipFill>
+                    <a:blip r:embed="rId12"/>
+                    <a:stretch>
+                      <a:fillRect/>
+                    </a:stretch>
+                  </pic:blipFill>
+                  <pic:spPr>
+                    <a:xfrm>
+                      <a:off x="0" y="0"/>
+                      <a:ext cx="3793223" cy="2903680"/>
+                    </a:xfrm>
+                    <a:prstGeom prst="rect">
+                      <a:avLst/>
+                    </a:prstGeom>
+                  </pic:spPr>
+                </pic:pic>
+              </a:graphicData>
+            </a:graphic>
+          </wp:inline>
+        </w:drawing>
+      </w:r>
+    </w:p>
+    <w:p>
+      <w:pPr>
+        <w:pStyle w:val="ListParagraph"/>
+      </w:pPr>
+      <w:r>
+        <w:t>Comment the *.tfvars in the gitingore.</w:t>
+      </w:r>
+    </w:p>
+    <w:p>
+      <w:pPr>
+        <w:pStyle w:val="ListParagraph"/>
+      </w:pPr>
+      <w:r>
+        <w:t>As the “Terraform fmt -check” needs it.</w:t>
+      </w:r>
+    </w:p>
+    <w:p>
+      <w:pPr>
+        <w:pStyle w:val="ListParagraph"/>
+      </w:pPr>
+    </w:p>
+    <w:p>
+      <w:pPr>
+        <w:pStyle w:val="ListParagraph"/>
+      </w:pPr>
+      <w:r>
+        <w:drawing>
+          <wp:inline distT="0" distB="0" distL="0" distR="0" wp14:anchorId="1F4ABC30" wp14:editId="02509896">
+            <wp:extent cx="5943600" cy="2292350"/>
+            <wp:effectExtent l="0" t="0" r="0" b="0"/>
+            <wp:docPr id="41097765" name="Picture 1"/>
+            <wp:cNvGraphicFramePr>
+              <a:graphicFrameLocks xmlns:a="http://schemas.openxmlformats.org/drawingml/2006/main" noChangeAspect="1"/>
+            </wp:cNvGraphicFramePr>
+            <a:graphic xmlns:a="http://schemas.openxmlformats.org/drawingml/2006/main">
+              <a:graphicData uri="http://schemas.openxmlformats.org/drawingml/2006/picture">
+                <pic:pic xmlns:pic="http://schemas.openxmlformats.org/drawingml/2006/picture">
+                  <pic:nvPicPr>
+                    <pic:cNvPr id="41097765" name=""/>
+                    <pic:cNvPicPr/>
+                  </pic:nvPicPr>
+                  <pic:blipFill>
+                    <a:blip r:embed="rId13"/>
+                    <a:stretch>
+                      <a:fillRect/>
+                    </a:stretch>
+                  </pic:blipFill>
+                  <pic:spPr>
+                    <a:xfrm>
+                      <a:off x="0" y="0"/>
+                      <a:ext cx="5943600" cy="2292350"/>
+                    </a:xfrm>
+                    <a:prstGeom prst="rect">
+                      <a:avLst/>
+                    </a:prstGeom>
+                  </pic:spPr>
+                </pic:pic>
+              </a:graphicData>
+            </a:graphic>
+          </wp:inline>
+        </w:drawing>
+      </w:r>
+    </w:p>
+    <w:p>
+      <w:pPr>
+        <w:pStyle w:val="ListParagraph"/>
+      </w:pPr>
+    </w:p>
+    <w:p>
+      <w:pPr>
+        <w:pStyle w:val="ListParagraph"/>
+      </w:pPr>
+      <w:r>
+        <w:t>Output</w:t>
+      </w:r>
+    </w:p>
+    <w:p>
+      <w:pPr>
+        <w:pStyle w:val="ListParagraph"/>
+      </w:pPr>
+      <w:r>
+        <w:lastRenderedPageBreak/>
+        <w:drawing>
+          <wp:inline distT="0" distB="0" distL="0" distR="0" wp14:anchorId="2E189393" wp14:editId="04A1A927">
+            <wp:extent cx="5943600" cy="3034030"/>
+            <wp:effectExtent l="0" t="0" r="0" b="0"/>
+            <wp:docPr id="172052150" name="Picture 1"/>
+            <wp:cNvGraphicFramePr>
+              <a:graphicFrameLocks xmlns:a="http://schemas.openxmlformats.org/drawingml/2006/main" noChangeAspect="1"/>
+            </wp:cNvGraphicFramePr>
+            <a:graphic xmlns:a="http://schemas.openxmlformats.org/drawingml/2006/main">
+              <a:graphicData uri="http://schemas.openxmlformats.org/drawingml/2006/picture">
+                <pic:pic xmlns:pic="http://schemas.openxmlformats.org/drawingml/2006/picture">
+                  <pic:nvPicPr>
+                    <pic:cNvPr id="172052150" name=""/>
+                    <pic:cNvPicPr/>
+                  </pic:nvPicPr>
+                  <pic:blipFill>
+                    <a:blip r:embed="rId14"/>
+                    <a:stretch>
+                      <a:fillRect/>
+                    </a:stretch>
+                  </pic:blipFill>
+                  <pic:spPr>
+                    <a:xfrm>
+                      <a:off x="0" y="0"/>
+                      <a:ext cx="5943600" cy="3034030"/>
+                    </a:xfrm>
+                    <a:prstGeom prst="rect">
+                      <a:avLst/>
+                    </a:prstGeom>
+                  </pic:spPr>
+                </pic:pic>
+              </a:graphicData>
+            </a:graphic>
+          </wp:inline>
+        </w:drawing>
+      </w:r>
+    </w:p>
+    <w:p>
+      <w:pPr>
+        <w:pStyle w:val="ListParagraph"/>
+      </w:pPr>
+      <w:r>
+        <w:t>The job triggered automatically</w:t>
+      </w:r>
+    </w:p>
+    <w:p>
+      <w:pPr>
+        <w:pStyle w:val="ListParagraph"/>
+      </w:pPr>
+      <w:r>
+        <w:lastRenderedPageBreak/>
+        <w:drawing>
+          <wp:inline distT="0" distB="0" distL="0" distR="0" wp14:anchorId="1C08DE5C" wp14:editId="1B473A5A">
+            <wp:extent cx="5883150" cy="5273497"/>
+            <wp:effectExtent l="0" t="0" r="3810" b="3810"/>
+            <wp:docPr id="110674262" name="Picture 1"/>
+            <wp:cNvGraphicFramePr>
+              <a:graphicFrameLocks xmlns:a="http://schemas.openxmlformats.org/drawingml/2006/main" noChangeAspect="1"/>
+            </wp:cNvGraphicFramePr>
+            <a:graphic xmlns:a="http://schemas.openxmlformats.org/drawingml/2006/main">
+              <a:graphicData uri="http://schemas.openxmlformats.org/drawingml/2006/picture">
+                <pic:pic xmlns:pic="http://schemas.openxmlformats.org/drawingml/2006/picture">
+                  <pic:nvPicPr>
+                    <pic:cNvPr id="110674262" name=""/>
+                    <pic:cNvPicPr/>
+                  </pic:nvPicPr>
+                  <pic:blipFill>
+                    <a:blip r:embed="rId15"/>
+                    <a:stretch>
+                      <a:fillRect/>
+                    </a:stretch>
+                  </pic:blipFill>
+                  <pic:spPr>
+                    <a:xfrm>
+                      <a:off x="0" y="0"/>
+                      <a:ext cx="5883150" cy="5273497"/>
+                    </a:xfrm>
+                    <a:prstGeom prst="rect">
+                      <a:avLst/>
+                    </a:prstGeom>
+                  </pic:spPr>
+                </pic:pic>
+              </a:graphicData>
+            </a:graphic>
+          </wp:inline>
+        </w:drawing>
+      </w:r>
+    </w:p>
+    <w:p>
+      <w:pPr>
+        <w:pStyle w:val="ListParagraph"/>
+      </w:pPr>
+    </w:p>
+    <w:p>
+      <w:pPr>
+        <w:pStyle w:val="ListParagraph"/>
+      </w:pPr>
     </w:p>
     <w:sectPr>
       <w:pgSz w:w="12240" w:h="15840"/>
@@ -1467,6 +2374,22 @@
       <w:spacing w:val="5"/>
     </w:rPr>
   </w:style>
+  <w:style w:type="paragraph" w:styleId="NormalWeb">
+    <w:name w:val="Normal (Web)"/>
+    <w:basedOn w:val="Normal"/>
+    <w:uiPriority w:val="99"/>
+    <w:semiHidden/>
+    <w:unhideWhenUsed/>
+    <w:rsid w:val="00DE3617"/>
+    <w:pPr>
+      <w:spacing w:before="100" w:beforeAutospacing="1" w:after="100" w:afterAutospacing="1" w:line="240" w:lineRule="auto"/>
+    </w:pPr>
+    <w:rPr>
+      <w:rFonts w:ascii="Times New Roman" w:eastAsia="Times New Roman" w:hAnsi="Times New Roman" w:cs="Times New Roman"/>
+      <w:kern w:val="0"/>
+      <w14:ligatures w14:val="none"/>
+    </w:rPr>
+  </w:style>
 </w:styles>
 </file>
 

</xml_diff>